<commit_message>
Update Midterm Project CIS 492 Report.docx
</commit_message>
<xml_diff>
--- a/Midterm Project CIS 492 Report.docx
+++ b/Midterm Project CIS 492 Report.docx
@@ -70,6 +70,14 @@
           <w:szCs w:val="24"/>
         </w:rPr>
       </w:pPr>
+      <w:r>
+        <w:rPr>
+          <w:rFonts w:ascii="Times New Roman" w:hAnsi="Times New Roman" w:cs="Times New Roman"/>
+          <w:sz w:val="24"/>
+          <w:szCs w:val="24"/>
+        </w:rPr>
+        <w:t>Task 1:</w:t>
+      </w:r>
     </w:p>
     <w:p>
       <w:pPr>
@@ -85,7 +93,31 @@
           <w:sz w:val="24"/>
           <w:szCs w:val="24"/>
         </w:rPr>
-        <w:t>Task 1:</w:t>
+        <w:t xml:space="preserve">plot of cmp_b_s and cmp_a_s. </w:t>
+      </w:r>
+      <w:r>
+        <w:rPr>
+          <w:rFonts w:ascii="Times New Roman" w:hAnsi="Times New Roman" w:cs="Times New Roman"/>
+          <w:sz w:val="24"/>
+          <w:szCs w:val="24"/>
+        </w:rPr>
+        <w:t>(</w:t>
+      </w:r>
+      <w:r>
+        <w:rPr>
+          <w:rFonts w:ascii="Times New Roman" w:hAnsi="Times New Roman" w:cs="Times New Roman"/>
+          <w:sz w:val="24"/>
+          <w:szCs w:val="24"/>
+        </w:rPr>
+        <w:t>Red: anomalous Blue: normal</w:t>
+      </w:r>
+      <w:r>
+        <w:rPr>
+          <w:rFonts w:ascii="Times New Roman" w:hAnsi="Times New Roman" w:cs="Times New Roman"/>
+          <w:sz w:val="24"/>
+          <w:szCs w:val="24"/>
+        </w:rPr>
+        <w:t>)</w:t>
       </w:r>
     </w:p>
     <w:p>
@@ -99,91 +131,14 @@
       <w:r>
         <w:rPr>
           <w:rFonts w:ascii="Times New Roman" w:hAnsi="Times New Roman" w:cs="Times New Roman"/>
-          <w:sz w:val="24"/>
-          <w:szCs w:val="24"/>
-        </w:rPr>
-        <w:t xml:space="preserve">plot of </w:t>
-      </w:r>
-      <w:proofErr w:type="spellStart"/>
-      <w:r>
-        <w:rPr>
-          <w:rFonts w:ascii="Times New Roman" w:hAnsi="Times New Roman" w:cs="Times New Roman"/>
-          <w:sz w:val="24"/>
-          <w:szCs w:val="24"/>
-        </w:rPr>
-        <w:t>cmp_b_s</w:t>
-      </w:r>
-      <w:proofErr w:type="spellEnd"/>
-      <w:r>
-        <w:rPr>
-          <w:rFonts w:ascii="Times New Roman" w:hAnsi="Times New Roman" w:cs="Times New Roman"/>
-          <w:sz w:val="24"/>
-          <w:szCs w:val="24"/>
-        </w:rPr>
-        <w:t xml:space="preserve"> and </w:t>
-      </w:r>
-      <w:proofErr w:type="spellStart"/>
-      <w:r>
-        <w:rPr>
-          <w:rFonts w:ascii="Times New Roman" w:hAnsi="Times New Roman" w:cs="Times New Roman"/>
-          <w:sz w:val="24"/>
-          <w:szCs w:val="24"/>
-        </w:rPr>
-        <w:t>cmp_a_s</w:t>
-      </w:r>
-      <w:proofErr w:type="spellEnd"/>
-      <w:r>
-        <w:rPr>
-          <w:rFonts w:ascii="Times New Roman" w:hAnsi="Times New Roman" w:cs="Times New Roman"/>
-          <w:sz w:val="24"/>
-          <w:szCs w:val="24"/>
-        </w:rPr>
-        <w:t xml:space="preserve">. </w:t>
-      </w:r>
-      <w:r>
-        <w:rPr>
-          <w:rFonts w:ascii="Times New Roman" w:hAnsi="Times New Roman" w:cs="Times New Roman"/>
-          <w:sz w:val="24"/>
-          <w:szCs w:val="24"/>
-        </w:rPr>
-        <w:t>(</w:t>
-      </w:r>
-      <w:r>
-        <w:rPr>
-          <w:rFonts w:ascii="Times New Roman" w:hAnsi="Times New Roman" w:cs="Times New Roman"/>
-          <w:sz w:val="24"/>
-          <w:szCs w:val="24"/>
-        </w:rPr>
-        <w:t>Red: anomalous Blue: normal</w:t>
-      </w:r>
-      <w:r>
-        <w:rPr>
-          <w:rFonts w:ascii="Times New Roman" w:hAnsi="Times New Roman" w:cs="Times New Roman"/>
-          <w:sz w:val="24"/>
-          <w:szCs w:val="24"/>
-        </w:rPr>
-        <w:t>)</w:t>
-      </w:r>
-    </w:p>
-    <w:p>
-      <w:pPr>
-        <w:rPr>
-          <w:rFonts w:ascii="Times New Roman" w:hAnsi="Times New Roman" w:cs="Times New Roman"/>
-          <w:sz w:val="24"/>
-          <w:szCs w:val="24"/>
-        </w:rPr>
-      </w:pPr>
-      <w:r>
-        <w:rPr>
-          <w:rFonts w:ascii="Times New Roman" w:hAnsi="Times New Roman" w:cs="Times New Roman"/>
           <w:noProof/>
           <w:sz w:val="24"/>
           <w:szCs w:val="24"/>
         </w:rPr>
         <w:drawing>
-          <wp:inline distT="0" distB="0" distL="0" distR="0" wp14:anchorId="5313C2BC" wp14:editId="2136D3EA">
-            <wp:extent cx="5213985" cy="3774440"/>
-            <wp:effectExtent l="0" t="0" r="5715" b="0"/>
+          <wp:inline distT="0" distB="0" distL="0" distR="0" wp14:anchorId="5313C2BC" wp14:editId="490406C4">
+            <wp:extent cx="2315183" cy="1675977"/>
+            <wp:effectExtent l="0" t="0" r="9525" b="635"/>
             <wp:docPr id="1" name="Picture 1" descr="Chart, line chart&#10;&#10;Description automatically generated"/>
             <wp:cNvGraphicFramePr>
               <a:graphicFrameLocks xmlns:a="http://schemas.openxmlformats.org/drawingml/2006/main" noChangeAspect="1"/>
@@ -198,7 +153,7 @@
                     </pic:cNvPicPr>
                   </pic:nvPicPr>
                   <pic:blipFill>
-                    <a:blip r:embed="rId6">
+                    <a:blip r:embed="rId6" cstate="print">
                       <a:extLst>
                         <a:ext uri="{28A0092B-C50C-407E-A947-70E740481C1C}">
                           <a14:useLocalDpi xmlns:a14="http://schemas.microsoft.com/office/drawing/2010/main" val="0"/>
@@ -213,7 +168,7 @@
                   <pic:spPr bwMode="auto">
                     <a:xfrm>
                       <a:off x="0" y="0"/>
-                      <a:ext cx="5213985" cy="3774440"/>
+                      <a:ext cx="2335213" cy="1690477"/>
                     </a:xfrm>
                     <a:prstGeom prst="rect">
                       <a:avLst/>
@@ -238,168 +193,59 @@
           <w:szCs w:val="24"/>
         </w:rPr>
       </w:pPr>
+      <w:r>
+        <w:rPr>
+          <w:rFonts w:ascii="Times New Roman" w:hAnsi="Times New Roman" w:cs="Times New Roman"/>
+          <w:sz w:val="24"/>
+          <w:szCs w:val="24"/>
+        </w:rPr>
+        <w:t xml:space="preserve">Plot of cmp_b_d and cmp_a_d </w:t>
+      </w:r>
+      <w:r>
+        <w:rPr>
+          <w:rFonts w:ascii="Times New Roman" w:hAnsi="Times New Roman" w:cs="Times New Roman"/>
+          <w:sz w:val="24"/>
+          <w:szCs w:val="24"/>
+        </w:rPr>
+        <w:t>(</w:t>
+      </w:r>
+      <w:r>
+        <w:rPr>
+          <w:rFonts w:ascii="Times New Roman" w:hAnsi="Times New Roman" w:cs="Times New Roman"/>
+          <w:sz w:val="24"/>
+          <w:szCs w:val="24"/>
+        </w:rPr>
+        <w:t>Red: anomalous Blue: normal</w:t>
+      </w:r>
+      <w:r>
+        <w:rPr>
+          <w:rFonts w:ascii="Times New Roman" w:hAnsi="Times New Roman" w:cs="Times New Roman"/>
+          <w:sz w:val="24"/>
+          <w:szCs w:val="24"/>
+        </w:rPr>
+        <w:t>)</w:t>
+      </w:r>
     </w:p>
     <w:p>
       <w:pPr>
         <w:rPr>
           <w:rFonts w:ascii="Times New Roman" w:hAnsi="Times New Roman" w:cs="Times New Roman"/>
+          <w:noProof/>
           <w:sz w:val="24"/>
           <w:szCs w:val="24"/>
         </w:rPr>
       </w:pPr>
-    </w:p>
-    <w:p>
-      <w:pPr>
-        <w:rPr>
-          <w:rFonts w:ascii="Times New Roman" w:hAnsi="Times New Roman" w:cs="Times New Roman"/>
-          <w:sz w:val="24"/>
-          <w:szCs w:val="24"/>
-        </w:rPr>
-      </w:pPr>
-    </w:p>
-    <w:p>
-      <w:pPr>
-        <w:rPr>
-          <w:rFonts w:ascii="Times New Roman" w:hAnsi="Times New Roman" w:cs="Times New Roman"/>
-          <w:sz w:val="24"/>
-          <w:szCs w:val="24"/>
-        </w:rPr>
-      </w:pPr>
-    </w:p>
-    <w:p>
-      <w:pPr>
-        <w:rPr>
-          <w:rFonts w:ascii="Times New Roman" w:hAnsi="Times New Roman" w:cs="Times New Roman"/>
-          <w:sz w:val="24"/>
-          <w:szCs w:val="24"/>
-        </w:rPr>
-      </w:pPr>
-    </w:p>
-    <w:p>
-      <w:pPr>
-        <w:rPr>
-          <w:rFonts w:ascii="Times New Roman" w:hAnsi="Times New Roman" w:cs="Times New Roman"/>
-          <w:sz w:val="24"/>
-          <w:szCs w:val="24"/>
-        </w:rPr>
-      </w:pPr>
-    </w:p>
-    <w:p>
-      <w:pPr>
-        <w:rPr>
-          <w:rFonts w:ascii="Times New Roman" w:hAnsi="Times New Roman" w:cs="Times New Roman"/>
-          <w:sz w:val="24"/>
-          <w:szCs w:val="24"/>
-        </w:rPr>
-      </w:pPr>
-    </w:p>
-    <w:p>
-      <w:pPr>
-        <w:rPr>
-          <w:rFonts w:ascii="Times New Roman" w:hAnsi="Times New Roman" w:cs="Times New Roman"/>
-          <w:sz w:val="24"/>
-          <w:szCs w:val="24"/>
-        </w:rPr>
-      </w:pPr>
-    </w:p>
-    <w:p>
-      <w:pPr>
-        <w:rPr>
-          <w:rFonts w:ascii="Times New Roman" w:hAnsi="Times New Roman" w:cs="Times New Roman"/>
-          <w:sz w:val="24"/>
-          <w:szCs w:val="24"/>
-        </w:rPr>
-      </w:pPr>
-      <w:r>
-        <w:rPr>
-          <w:rFonts w:ascii="Times New Roman" w:hAnsi="Times New Roman" w:cs="Times New Roman"/>
-          <w:sz w:val="24"/>
-          <w:szCs w:val="24"/>
-        </w:rPr>
-        <w:lastRenderedPageBreak/>
-        <w:t xml:space="preserve">Plot of </w:t>
-      </w:r>
-      <w:proofErr w:type="spellStart"/>
-      <w:r>
-        <w:rPr>
-          <w:rFonts w:ascii="Times New Roman" w:hAnsi="Times New Roman" w:cs="Times New Roman"/>
-          <w:sz w:val="24"/>
-          <w:szCs w:val="24"/>
-        </w:rPr>
-        <w:t>cmp_b_d</w:t>
-      </w:r>
-      <w:proofErr w:type="spellEnd"/>
-      <w:r>
-        <w:rPr>
-          <w:rFonts w:ascii="Times New Roman" w:hAnsi="Times New Roman" w:cs="Times New Roman"/>
-          <w:sz w:val="24"/>
-          <w:szCs w:val="24"/>
-        </w:rPr>
-        <w:t xml:space="preserve"> and </w:t>
-      </w:r>
-      <w:proofErr w:type="spellStart"/>
-      <w:r>
-        <w:rPr>
-          <w:rFonts w:ascii="Times New Roman" w:hAnsi="Times New Roman" w:cs="Times New Roman"/>
-          <w:sz w:val="24"/>
-          <w:szCs w:val="24"/>
-        </w:rPr>
-        <w:t>cmp_a_d</w:t>
-      </w:r>
-      <w:proofErr w:type="spellEnd"/>
-      <w:r>
-        <w:rPr>
-          <w:rFonts w:ascii="Times New Roman" w:hAnsi="Times New Roman" w:cs="Times New Roman"/>
-          <w:sz w:val="24"/>
-          <w:szCs w:val="24"/>
-        </w:rPr>
-        <w:t xml:space="preserve"> </w:t>
-      </w:r>
-      <w:r>
-        <w:rPr>
-          <w:rFonts w:ascii="Times New Roman" w:hAnsi="Times New Roman" w:cs="Times New Roman"/>
-          <w:sz w:val="24"/>
-          <w:szCs w:val="24"/>
-        </w:rPr>
-        <w:t>(</w:t>
-      </w:r>
-      <w:r>
-        <w:rPr>
-          <w:rFonts w:ascii="Times New Roman" w:hAnsi="Times New Roman" w:cs="Times New Roman"/>
-          <w:sz w:val="24"/>
-          <w:szCs w:val="24"/>
-        </w:rPr>
-        <w:t>Red: anomalous Blue: normal</w:t>
-      </w:r>
-      <w:r>
-        <w:rPr>
-          <w:rFonts w:ascii="Times New Roman" w:hAnsi="Times New Roman" w:cs="Times New Roman"/>
-          <w:sz w:val="24"/>
-          <w:szCs w:val="24"/>
-        </w:rPr>
-        <w:t>)</w:t>
-      </w:r>
-    </w:p>
-    <w:p>
-      <w:pPr>
+      <w:r>
         <w:rPr>
           <w:rFonts w:ascii="Times New Roman" w:hAnsi="Times New Roman" w:cs="Times New Roman"/>
           <w:noProof/>
           <w:sz w:val="24"/>
           <w:szCs w:val="24"/>
         </w:rPr>
-      </w:pPr>
-      <w:r>
-        <w:rPr>
-          <w:rFonts w:ascii="Times New Roman" w:hAnsi="Times New Roman" w:cs="Times New Roman"/>
-          <w:noProof/>
-          <w:sz w:val="24"/>
-          <w:szCs w:val="24"/>
-        </w:rPr>
         <w:drawing>
-          <wp:inline distT="0" distB="0" distL="0" distR="0" wp14:anchorId="7969DA75" wp14:editId="405F40FD">
-            <wp:extent cx="3618689" cy="2736924"/>
-            <wp:effectExtent l="0" t="0" r="1270" b="6350"/>
+          <wp:inline distT="0" distB="0" distL="0" distR="0" wp14:anchorId="7969DA75" wp14:editId="74B44F3F">
+            <wp:extent cx="2344366" cy="1773115"/>
+            <wp:effectExtent l="0" t="0" r="1905" b="0"/>
             <wp:docPr id="2" name="Picture 2" descr="Chart, scatter chart&#10;&#10;Description automatically generated"/>
             <wp:cNvGraphicFramePr>
               <a:graphicFrameLocks xmlns:a="http://schemas.openxmlformats.org/drawingml/2006/main" noChangeAspect="1"/>
@@ -429,7 +275,7 @@
                   <pic:spPr bwMode="auto">
                     <a:xfrm>
                       <a:off x="0" y="0"/>
-                      <a:ext cx="3628489" cy="2744336"/>
+                      <a:ext cx="2344366" cy="1773115"/>
                     </a:xfrm>
                     <a:prstGeom prst="rect">
                       <a:avLst/>
@@ -446,9 +292,28 @@
         </w:drawing>
       </w:r>
     </w:p>
+    <w:p>
+      <w:pPr>
+        <w:rPr>
+          <w:rFonts w:ascii="Times New Roman" w:hAnsi="Times New Roman" w:cs="Times New Roman"/>
+          <w:noProof/>
+          <w:sz w:val="24"/>
+          <w:szCs w:val="24"/>
+        </w:rPr>
+      </w:pPr>
+      <w:r>
+        <w:rPr>
+          <w:rFonts w:ascii="Times New Roman" w:hAnsi="Times New Roman" w:cs="Times New Roman"/>
+          <w:noProof/>
+          <w:sz w:val="24"/>
+          <w:szCs w:val="24"/>
+        </w:rPr>
+        <w:t>Mean and standard deviation from the training data on the features for task 2:</w:t>
+      </w:r>
+    </w:p>
     <w:tbl>
       <w:tblPr>
-        <w:tblW w:w="0" w:type="auto"/>
+        <w:tblW w:w="6657" w:type="dxa"/>
         <w:shd w:val="clear" w:color="auto" w:fill="111111"/>
         <w:tblCellMar>
           <w:top w:w="15" w:type="dxa"/>
@@ -470,6 +335,7 @@
       </w:tblGrid>
       <w:tr>
         <w:trPr>
+          <w:trHeight w:val="325"/>
           <w:tblHeader/>
         </w:trPr>
         <w:tc>
@@ -619,7 +485,6 @@
                 <w:szCs w:val="24"/>
               </w:rPr>
             </w:pPr>
-            <w:proofErr w:type="spellStart"/>
             <w:r>
               <w:rPr>
                 <w:rFonts w:ascii="Times New Roman" w:eastAsia="Times New Roman" w:hAnsi="Times New Roman" w:cs="Times New Roman"/>
@@ -630,7 +495,6 @@
               </w:rPr>
               <w:t>pr_d</w:t>
             </w:r>
-            <w:proofErr w:type="spellEnd"/>
           </w:p>
         </w:tc>
         <w:tc>
@@ -664,7 +528,6 @@
                 <w:szCs w:val="24"/>
               </w:rPr>
             </w:pPr>
-            <w:proofErr w:type="spellStart"/>
             <w:r>
               <w:rPr>
                 <w:rFonts w:ascii="Times New Roman" w:eastAsia="Times New Roman" w:hAnsi="Times New Roman" w:cs="Times New Roman"/>
@@ -675,7 +538,6 @@
               </w:rPr>
               <w:t>lq_d</w:t>
             </w:r>
-            <w:proofErr w:type="spellEnd"/>
           </w:p>
         </w:tc>
         <w:tc>
@@ -709,7 +571,6 @@
                 <w:szCs w:val="24"/>
               </w:rPr>
             </w:pPr>
-            <w:proofErr w:type="spellStart"/>
             <w:r>
               <w:rPr>
                 <w:rFonts w:ascii="Times New Roman" w:eastAsia="Times New Roman" w:hAnsi="Times New Roman" w:cs="Times New Roman"/>
@@ -720,7 +581,6 @@
               </w:rPr>
               <w:t>cmp_a_d</w:t>
             </w:r>
-            <w:proofErr w:type="spellEnd"/>
           </w:p>
         </w:tc>
         <w:tc>
@@ -754,7 +614,6 @@
                 <w:szCs w:val="24"/>
               </w:rPr>
             </w:pPr>
-            <w:proofErr w:type="spellStart"/>
             <w:r>
               <w:rPr>
                 <w:rFonts w:ascii="Times New Roman" w:eastAsia="Times New Roman" w:hAnsi="Times New Roman" w:cs="Times New Roman"/>
@@ -765,7 +624,6 @@
               </w:rPr>
               <w:t>cmp_b_d</w:t>
             </w:r>
-            <w:proofErr w:type="spellEnd"/>
           </w:p>
         </w:tc>
         <w:tc>
@@ -799,7 +657,6 @@
                 <w:szCs w:val="24"/>
               </w:rPr>
             </w:pPr>
-            <w:proofErr w:type="spellStart"/>
             <w:r>
               <w:rPr>
                 <w:rFonts w:ascii="Times New Roman" w:eastAsia="Times New Roman" w:hAnsi="Times New Roman" w:cs="Times New Roman"/>
@@ -810,11 +667,13 @@
               </w:rPr>
               <w:t>cmp_c_d</w:t>
             </w:r>
-            <w:proofErr w:type="spellEnd"/>
           </w:p>
         </w:tc>
       </w:tr>
       <w:tr>
+        <w:trPr>
+          <w:trHeight w:val="512"/>
+        </w:trPr>
         <w:tc>
           <w:tcPr>
             <w:tcW w:w="0" w:type="auto"/>
@@ -1133,6 +992,9 @@
         </w:tc>
       </w:tr>
       <w:tr>
+        <w:trPr>
+          <w:trHeight w:val="325"/>
+        </w:trPr>
         <w:tc>
           <w:tcPr>
             <w:tcW w:w="0" w:type="auto"/>
@@ -1460,6 +1322,15 @@
           <w:szCs w:val="24"/>
         </w:rPr>
       </w:pPr>
+      <w:r>
+        <w:rPr>
+          <w:rFonts w:ascii="Times New Roman" w:hAnsi="Times New Roman" w:cs="Times New Roman"/>
+          <w:noProof/>
+          <w:sz w:val="24"/>
+          <w:szCs w:val="24"/>
+        </w:rPr>
+        <w:t>Tweaking the threshold on the validation set for task 2:</w:t>
+      </w:r>
     </w:p>
     <w:p>
       <w:pPr>
@@ -1472,12 +1343,1629 @@
       </w:pPr>
       <w:r>
         <w:rPr>
-          <w:rFonts w:ascii="Times New Roman" w:hAnsi="Times New Roman" w:cs="Times New Roman"/>
           <w:noProof/>
+        </w:rPr>
+        <w:lastRenderedPageBreak/>
+        <w:drawing>
+          <wp:inline distT="0" distB="0" distL="0" distR="0" wp14:anchorId="21A5EC57" wp14:editId="409B5A08">
+            <wp:extent cx="2941008" cy="2237470"/>
+            <wp:effectExtent l="0" t="0" r="0" b="0"/>
+            <wp:docPr id="4" name="Picture 4" descr="Chart, histogram&#10;&#10;Description automatically generated"/>
+            <wp:cNvGraphicFramePr>
+              <a:graphicFrameLocks xmlns:a="http://schemas.openxmlformats.org/drawingml/2006/main" noChangeAspect="1"/>
+            </wp:cNvGraphicFramePr>
+            <a:graphic xmlns:a="http://schemas.openxmlformats.org/drawingml/2006/main">
+              <a:graphicData uri="http://schemas.openxmlformats.org/drawingml/2006/picture">
+                <pic:pic xmlns:pic="http://schemas.openxmlformats.org/drawingml/2006/picture">
+                  <pic:nvPicPr>
+                    <pic:cNvPr id="4" name="Picture 4" descr="Chart, histogram&#10;&#10;Description automatically generated"/>
+                    <pic:cNvPicPr>
+                      <a:picLocks noChangeAspect="1" noChangeArrowheads="1"/>
+                    </pic:cNvPicPr>
+                  </pic:nvPicPr>
+                  <pic:blipFill>
+                    <a:blip r:embed="rId8">
+                      <a:extLst>
+                        <a:ext uri="{28A0092B-C50C-407E-A947-70E740481C1C}">
+                          <a14:useLocalDpi xmlns:a14="http://schemas.microsoft.com/office/drawing/2010/main" val="0"/>
+                        </a:ext>
+                      </a:extLst>
+                    </a:blip>
+                    <a:srcRect/>
+                    <a:stretch>
+                      <a:fillRect/>
+                    </a:stretch>
+                  </pic:blipFill>
+                  <pic:spPr bwMode="auto">
+                    <a:xfrm>
+                      <a:off x="0" y="0"/>
+                      <a:ext cx="2943728" cy="2239539"/>
+                    </a:xfrm>
+                    <a:prstGeom prst="rect">
+                      <a:avLst/>
+                    </a:prstGeom>
+                    <a:noFill/>
+                    <a:ln>
+                      <a:noFill/>
+                    </a:ln>
+                  </pic:spPr>
+                </pic:pic>
+              </a:graphicData>
+            </a:graphic>
+          </wp:inline>
+        </w:drawing>
+      </w:r>
+    </w:p>
+    <w:p>
+      <w:pPr>
+        <w:rPr>
+          <w:rFonts w:ascii="Times New Roman" w:hAnsi="Times New Roman" w:cs="Times New Roman"/>
+          <w:noProof/>
+          <w:sz w:val="24"/>
+          <w:szCs w:val="24"/>
+        </w:rPr>
+      </w:pPr>
+      <w:r>
+        <w:rPr>
+          <w:rFonts w:ascii="Times New Roman" w:hAnsi="Times New Roman" w:cs="Times New Roman"/>
+          <w:noProof/>
+          <w:sz w:val="24"/>
+          <w:szCs w:val="24"/>
+        </w:rPr>
+        <w:t>Mean and standard deviation from the training data on the features for task 3</w:t>
+      </w:r>
+      <w:r>
+        <w:rPr>
+          <w:rFonts w:ascii="Times New Roman" w:hAnsi="Times New Roman" w:cs="Times New Roman"/>
+          <w:noProof/>
+          <w:sz w:val="24"/>
+          <w:szCs w:val="24"/>
+        </w:rPr>
+        <w:t>:</w:t>
+      </w:r>
+    </w:p>
+    <w:tbl>
+      <w:tblPr>
+        <w:tblW w:w="5946" w:type="dxa"/>
+        <w:shd w:val="clear" w:color="auto" w:fill="111111"/>
+        <w:tblCellMar>
+          <w:top w:w="15" w:type="dxa"/>
+          <w:left w:w="15" w:type="dxa"/>
+          <w:bottom w:w="15" w:type="dxa"/>
+          <w:right w:w="15" w:type="dxa"/>
+        </w:tblCellMar>
+        <w:tblLook w:val="04A0" w:firstRow="1" w:lastRow="0" w:firstColumn="1" w:lastColumn="0" w:noHBand="0" w:noVBand="1"/>
+      </w:tblPr>
+      <w:tblGrid>
+        <w:gridCol w:w="524"/>
+        <w:gridCol w:w="908"/>
+        <w:gridCol w:w="907"/>
+        <w:gridCol w:w="907"/>
+        <w:gridCol w:w="848"/>
+        <w:gridCol w:w="790"/>
+        <w:gridCol w:w="848"/>
+        <w:gridCol w:w="907"/>
+        <w:gridCol w:w="907"/>
+        <w:gridCol w:w="907"/>
+        <w:gridCol w:w="907"/>
+      </w:tblGrid>
+      <w:tr>
+        <w:trPr>
+          <w:trHeight w:val="288"/>
+          <w:tblHeader/>
+        </w:trPr>
+        <w:tc>
+          <w:tcPr>
+            <w:tcW w:w="0" w:type="auto"/>
+            <w:tcBorders>
+              <w:top w:val="nil"/>
+              <w:left w:val="nil"/>
+              <w:bottom w:val="nil"/>
+              <w:right w:val="nil"/>
+            </w:tcBorders>
+            <w:shd w:val="clear" w:color="auto" w:fill="111111"/>
+            <w:tcMar>
+              <w:top w:w="120" w:type="dxa"/>
+              <w:left w:w="120" w:type="dxa"/>
+              <w:bottom w:w="120" w:type="dxa"/>
+              <w:right w:w="120" w:type="dxa"/>
+            </w:tcMar>
+            <w:vAlign w:val="center"/>
+            <w:hideMark/>
+          </w:tcPr>
+          <w:p>
+            <w:pPr>
+              <w:spacing w:after="0" w:line="240" w:lineRule="auto"/>
+              <w:rPr>
+                <w:rFonts w:ascii="Times New Roman" w:eastAsia="Times New Roman" w:hAnsi="Times New Roman" w:cs="Times New Roman"/>
+                <w:sz w:val="24"/>
+                <w:szCs w:val="24"/>
+              </w:rPr>
+            </w:pPr>
+          </w:p>
+        </w:tc>
+        <w:tc>
+          <w:tcPr>
+            <w:tcW w:w="0" w:type="auto"/>
+            <w:tcBorders>
+              <w:top w:val="nil"/>
+              <w:left w:val="nil"/>
+              <w:bottom w:val="nil"/>
+              <w:right w:val="nil"/>
+            </w:tcBorders>
+            <w:shd w:val="clear" w:color="auto" w:fill="111111"/>
+            <w:tcMar>
+              <w:top w:w="120" w:type="dxa"/>
+              <w:left w:w="120" w:type="dxa"/>
+              <w:bottom w:w="120" w:type="dxa"/>
+              <w:right w:w="120" w:type="dxa"/>
+            </w:tcMar>
+            <w:vAlign w:val="center"/>
+            <w:hideMark/>
+          </w:tcPr>
+          <w:p>
+            <w:pPr>
+              <w:spacing w:after="240" w:line="240" w:lineRule="auto"/>
+              <w:jc w:val="right"/>
+              <w:rPr>
+                <w:rFonts w:ascii="Segoe UI" w:eastAsia="Times New Roman" w:hAnsi="Segoe UI" w:cs="Segoe UI"/>
+                <w:b/>
+                <w:bCs/>
+                <w:sz w:val="24"/>
+                <w:szCs w:val="24"/>
+              </w:rPr>
+            </w:pPr>
+            <w:r>
+              <w:rPr>
+                <w:rFonts w:ascii="Segoe UI" w:eastAsia="Times New Roman" w:hAnsi="Segoe UI" w:cs="Segoe UI"/>
+                <w:b/>
+                <w:bCs/>
+                <w:sz w:val="24"/>
+                <w:szCs w:val="24"/>
+              </w:rPr>
+              <w:t>f1_a</w:t>
+            </w:r>
+          </w:p>
+        </w:tc>
+        <w:tc>
+          <w:tcPr>
+            <w:tcW w:w="0" w:type="auto"/>
+            <w:tcBorders>
+              <w:top w:val="nil"/>
+              <w:left w:val="nil"/>
+              <w:bottom w:val="nil"/>
+              <w:right w:val="nil"/>
+            </w:tcBorders>
+            <w:shd w:val="clear" w:color="auto" w:fill="111111"/>
+            <w:tcMar>
+              <w:top w:w="120" w:type="dxa"/>
+              <w:left w:w="120" w:type="dxa"/>
+              <w:bottom w:w="120" w:type="dxa"/>
+              <w:right w:w="120" w:type="dxa"/>
+            </w:tcMar>
+            <w:vAlign w:val="center"/>
+            <w:hideMark/>
+          </w:tcPr>
+          <w:p>
+            <w:pPr>
+              <w:spacing w:after="240" w:line="240" w:lineRule="auto"/>
+              <w:jc w:val="right"/>
+              <w:rPr>
+                <w:rFonts w:ascii="Segoe UI" w:eastAsia="Times New Roman" w:hAnsi="Segoe UI" w:cs="Segoe UI"/>
+                <w:b/>
+                <w:bCs/>
+                <w:sz w:val="24"/>
+                <w:szCs w:val="24"/>
+              </w:rPr>
+            </w:pPr>
+            <w:r>
+              <w:rPr>
+                <w:rFonts w:ascii="Segoe UI" w:eastAsia="Times New Roman" w:hAnsi="Segoe UI" w:cs="Segoe UI"/>
+                <w:b/>
+                <w:bCs/>
+                <w:sz w:val="24"/>
+                <w:szCs w:val="24"/>
+              </w:rPr>
+              <w:t>f1_s</w:t>
+            </w:r>
+          </w:p>
+        </w:tc>
+        <w:tc>
+          <w:tcPr>
+            <w:tcW w:w="0" w:type="auto"/>
+            <w:tcBorders>
+              <w:top w:val="nil"/>
+              <w:left w:val="nil"/>
+              <w:bottom w:val="nil"/>
+              <w:right w:val="nil"/>
+            </w:tcBorders>
+            <w:shd w:val="clear" w:color="auto" w:fill="111111"/>
+            <w:tcMar>
+              <w:top w:w="120" w:type="dxa"/>
+              <w:left w:w="120" w:type="dxa"/>
+              <w:bottom w:w="120" w:type="dxa"/>
+              <w:right w:w="120" w:type="dxa"/>
+            </w:tcMar>
+            <w:vAlign w:val="center"/>
+            <w:hideMark/>
+          </w:tcPr>
+          <w:p>
+            <w:pPr>
+              <w:spacing w:after="240" w:line="240" w:lineRule="auto"/>
+              <w:jc w:val="right"/>
+              <w:rPr>
+                <w:rFonts w:ascii="Segoe UI" w:eastAsia="Times New Roman" w:hAnsi="Segoe UI" w:cs="Segoe UI"/>
+                <w:b/>
+                <w:bCs/>
+                <w:sz w:val="24"/>
+                <w:szCs w:val="24"/>
+              </w:rPr>
+            </w:pPr>
+            <w:r>
+              <w:rPr>
+                <w:rFonts w:ascii="Segoe UI" w:eastAsia="Times New Roman" w:hAnsi="Segoe UI" w:cs="Segoe UI"/>
+                <w:b/>
+                <w:bCs/>
+                <w:sz w:val="24"/>
+                <w:szCs w:val="24"/>
+              </w:rPr>
+              <w:t>f1_c</w:t>
+            </w:r>
+          </w:p>
+        </w:tc>
+        <w:tc>
+          <w:tcPr>
+            <w:tcW w:w="0" w:type="auto"/>
+            <w:tcBorders>
+              <w:top w:val="nil"/>
+              <w:left w:val="nil"/>
+              <w:bottom w:val="nil"/>
+              <w:right w:val="nil"/>
+            </w:tcBorders>
+            <w:shd w:val="clear" w:color="auto" w:fill="111111"/>
+            <w:tcMar>
+              <w:top w:w="120" w:type="dxa"/>
+              <w:left w:w="120" w:type="dxa"/>
+              <w:bottom w:w="120" w:type="dxa"/>
+              <w:right w:w="120" w:type="dxa"/>
+            </w:tcMar>
+            <w:vAlign w:val="center"/>
+            <w:hideMark/>
+          </w:tcPr>
+          <w:p>
+            <w:pPr>
+              <w:spacing w:after="240" w:line="240" w:lineRule="auto"/>
+              <w:jc w:val="right"/>
+              <w:rPr>
+                <w:rFonts w:ascii="Segoe UI" w:eastAsia="Times New Roman" w:hAnsi="Segoe UI" w:cs="Segoe UI"/>
+                <w:b/>
+                <w:bCs/>
+                <w:sz w:val="24"/>
+                <w:szCs w:val="24"/>
+              </w:rPr>
+            </w:pPr>
+            <w:r>
+              <w:rPr>
+                <w:rFonts w:ascii="Segoe UI" w:eastAsia="Times New Roman" w:hAnsi="Segoe UI" w:cs="Segoe UI"/>
+                <w:b/>
+                <w:bCs/>
+                <w:sz w:val="24"/>
+                <w:szCs w:val="24"/>
+              </w:rPr>
+              <w:t>f2_a</w:t>
+            </w:r>
+          </w:p>
+        </w:tc>
+        <w:tc>
+          <w:tcPr>
+            <w:tcW w:w="0" w:type="auto"/>
+            <w:tcBorders>
+              <w:top w:val="nil"/>
+              <w:left w:val="nil"/>
+              <w:bottom w:val="nil"/>
+              <w:right w:val="nil"/>
+            </w:tcBorders>
+            <w:shd w:val="clear" w:color="auto" w:fill="111111"/>
+            <w:tcMar>
+              <w:top w:w="120" w:type="dxa"/>
+              <w:left w:w="120" w:type="dxa"/>
+              <w:bottom w:w="120" w:type="dxa"/>
+              <w:right w:w="120" w:type="dxa"/>
+            </w:tcMar>
+            <w:vAlign w:val="center"/>
+            <w:hideMark/>
+          </w:tcPr>
+          <w:p>
+            <w:pPr>
+              <w:spacing w:after="240" w:line="240" w:lineRule="auto"/>
+              <w:jc w:val="right"/>
+              <w:rPr>
+                <w:rFonts w:ascii="Segoe UI" w:eastAsia="Times New Roman" w:hAnsi="Segoe UI" w:cs="Segoe UI"/>
+                <w:b/>
+                <w:bCs/>
+                <w:sz w:val="24"/>
+                <w:szCs w:val="24"/>
+              </w:rPr>
+            </w:pPr>
+            <w:r>
+              <w:rPr>
+                <w:rFonts w:ascii="Segoe UI" w:eastAsia="Times New Roman" w:hAnsi="Segoe UI" w:cs="Segoe UI"/>
+                <w:b/>
+                <w:bCs/>
+                <w:sz w:val="24"/>
+                <w:szCs w:val="24"/>
+              </w:rPr>
+              <w:t>f2_s</w:t>
+            </w:r>
+          </w:p>
+        </w:tc>
+        <w:tc>
+          <w:tcPr>
+            <w:tcW w:w="0" w:type="auto"/>
+            <w:tcBorders>
+              <w:top w:val="nil"/>
+              <w:left w:val="nil"/>
+              <w:bottom w:val="nil"/>
+              <w:right w:val="nil"/>
+            </w:tcBorders>
+            <w:shd w:val="clear" w:color="auto" w:fill="111111"/>
+            <w:tcMar>
+              <w:top w:w="120" w:type="dxa"/>
+              <w:left w:w="120" w:type="dxa"/>
+              <w:bottom w:w="120" w:type="dxa"/>
+              <w:right w:w="120" w:type="dxa"/>
+            </w:tcMar>
+            <w:vAlign w:val="center"/>
+            <w:hideMark/>
+          </w:tcPr>
+          <w:p>
+            <w:pPr>
+              <w:spacing w:after="240" w:line="240" w:lineRule="auto"/>
+              <w:jc w:val="right"/>
+              <w:rPr>
+                <w:rFonts w:ascii="Segoe UI" w:eastAsia="Times New Roman" w:hAnsi="Segoe UI" w:cs="Segoe UI"/>
+                <w:b/>
+                <w:bCs/>
+                <w:sz w:val="24"/>
+                <w:szCs w:val="24"/>
+              </w:rPr>
+            </w:pPr>
+            <w:r>
+              <w:rPr>
+                <w:rFonts w:ascii="Segoe UI" w:eastAsia="Times New Roman" w:hAnsi="Segoe UI" w:cs="Segoe UI"/>
+                <w:b/>
+                <w:bCs/>
+                <w:sz w:val="24"/>
+                <w:szCs w:val="24"/>
+              </w:rPr>
+              <w:t>f2_c</w:t>
+            </w:r>
+          </w:p>
+        </w:tc>
+        <w:tc>
+          <w:tcPr>
+            <w:tcW w:w="0" w:type="auto"/>
+            <w:tcBorders>
+              <w:top w:val="nil"/>
+              <w:left w:val="nil"/>
+              <w:bottom w:val="nil"/>
+              <w:right w:val="nil"/>
+            </w:tcBorders>
+            <w:shd w:val="clear" w:color="auto" w:fill="111111"/>
+            <w:tcMar>
+              <w:top w:w="120" w:type="dxa"/>
+              <w:left w:w="120" w:type="dxa"/>
+              <w:bottom w:w="120" w:type="dxa"/>
+              <w:right w:w="120" w:type="dxa"/>
+            </w:tcMar>
+            <w:vAlign w:val="center"/>
+            <w:hideMark/>
+          </w:tcPr>
+          <w:p>
+            <w:pPr>
+              <w:spacing w:after="240" w:line="240" w:lineRule="auto"/>
+              <w:jc w:val="right"/>
+              <w:rPr>
+                <w:rFonts w:ascii="Segoe UI" w:eastAsia="Times New Roman" w:hAnsi="Segoe UI" w:cs="Segoe UI"/>
+                <w:b/>
+                <w:bCs/>
+                <w:sz w:val="24"/>
+                <w:szCs w:val="24"/>
+              </w:rPr>
+            </w:pPr>
+            <w:r>
+              <w:rPr>
+                <w:rFonts w:ascii="Segoe UI" w:eastAsia="Times New Roman" w:hAnsi="Segoe UI" w:cs="Segoe UI"/>
+                <w:b/>
+                <w:bCs/>
+                <w:sz w:val="24"/>
+                <w:szCs w:val="24"/>
+              </w:rPr>
+              <w:t>pr_s</w:t>
+            </w:r>
+          </w:p>
+        </w:tc>
+        <w:tc>
+          <w:tcPr>
+            <w:tcW w:w="0" w:type="auto"/>
+            <w:tcBorders>
+              <w:top w:val="nil"/>
+              <w:left w:val="nil"/>
+              <w:bottom w:val="nil"/>
+              <w:right w:val="nil"/>
+            </w:tcBorders>
+            <w:shd w:val="clear" w:color="auto" w:fill="111111"/>
+            <w:tcMar>
+              <w:top w:w="120" w:type="dxa"/>
+              <w:left w:w="120" w:type="dxa"/>
+              <w:bottom w:w="120" w:type="dxa"/>
+              <w:right w:w="120" w:type="dxa"/>
+            </w:tcMar>
+            <w:vAlign w:val="center"/>
+            <w:hideMark/>
+          </w:tcPr>
+          <w:p>
+            <w:pPr>
+              <w:spacing w:after="240" w:line="240" w:lineRule="auto"/>
+              <w:jc w:val="right"/>
+              <w:rPr>
+                <w:rFonts w:ascii="Segoe UI" w:eastAsia="Times New Roman" w:hAnsi="Segoe UI" w:cs="Segoe UI"/>
+                <w:b/>
+                <w:bCs/>
+                <w:sz w:val="24"/>
+                <w:szCs w:val="24"/>
+              </w:rPr>
+            </w:pPr>
+            <w:r>
+              <w:rPr>
+                <w:rFonts w:ascii="Segoe UI" w:eastAsia="Times New Roman" w:hAnsi="Segoe UI" w:cs="Segoe UI"/>
+                <w:b/>
+                <w:bCs/>
+                <w:sz w:val="24"/>
+                <w:szCs w:val="24"/>
+              </w:rPr>
+              <w:t>prd_a</w:t>
+            </w:r>
+          </w:p>
+        </w:tc>
+        <w:tc>
+          <w:tcPr>
+            <w:tcW w:w="0" w:type="auto"/>
+            <w:tcBorders>
+              <w:top w:val="nil"/>
+              <w:left w:val="nil"/>
+              <w:bottom w:val="nil"/>
+              <w:right w:val="nil"/>
+            </w:tcBorders>
+            <w:shd w:val="clear" w:color="auto" w:fill="111111"/>
+            <w:tcMar>
+              <w:top w:w="120" w:type="dxa"/>
+              <w:left w:w="120" w:type="dxa"/>
+              <w:bottom w:w="120" w:type="dxa"/>
+              <w:right w:w="120" w:type="dxa"/>
+            </w:tcMar>
+            <w:vAlign w:val="center"/>
+            <w:hideMark/>
+          </w:tcPr>
+          <w:p>
+            <w:pPr>
+              <w:spacing w:after="240" w:line="240" w:lineRule="auto"/>
+              <w:jc w:val="right"/>
+              <w:rPr>
+                <w:rFonts w:ascii="Segoe UI" w:eastAsia="Times New Roman" w:hAnsi="Segoe UI" w:cs="Segoe UI"/>
+                <w:b/>
+                <w:bCs/>
+                <w:sz w:val="24"/>
+                <w:szCs w:val="24"/>
+              </w:rPr>
+            </w:pPr>
+            <w:r>
+              <w:rPr>
+                <w:rFonts w:ascii="Segoe UI" w:eastAsia="Times New Roman" w:hAnsi="Segoe UI" w:cs="Segoe UI"/>
+                <w:b/>
+                <w:bCs/>
+                <w:sz w:val="24"/>
+                <w:szCs w:val="24"/>
+              </w:rPr>
+              <w:t>prd_c</w:t>
+            </w:r>
+          </w:p>
+        </w:tc>
+        <w:tc>
+          <w:tcPr>
+            <w:tcW w:w="0" w:type="auto"/>
+            <w:tcBorders>
+              <w:top w:val="nil"/>
+              <w:left w:val="nil"/>
+              <w:bottom w:val="nil"/>
+              <w:right w:val="nil"/>
+            </w:tcBorders>
+            <w:shd w:val="clear" w:color="auto" w:fill="111111"/>
+            <w:tcMar>
+              <w:top w:w="120" w:type="dxa"/>
+              <w:left w:w="120" w:type="dxa"/>
+              <w:bottom w:w="120" w:type="dxa"/>
+              <w:right w:w="120" w:type="dxa"/>
+            </w:tcMar>
+            <w:vAlign w:val="center"/>
+            <w:hideMark/>
+          </w:tcPr>
+          <w:p>
+            <w:pPr>
+              <w:spacing w:after="240" w:line="240" w:lineRule="auto"/>
+              <w:jc w:val="right"/>
+              <w:rPr>
+                <w:rFonts w:ascii="Segoe UI" w:eastAsia="Times New Roman" w:hAnsi="Segoe UI" w:cs="Segoe UI"/>
+                <w:b/>
+                <w:bCs/>
+                <w:sz w:val="24"/>
+                <w:szCs w:val="24"/>
+              </w:rPr>
+            </w:pPr>
+            <w:r>
+              <w:rPr>
+                <w:rFonts w:ascii="Segoe UI" w:eastAsia="Times New Roman" w:hAnsi="Segoe UI" w:cs="Segoe UI"/>
+                <w:b/>
+                <w:bCs/>
+                <w:sz w:val="24"/>
+                <w:szCs w:val="24"/>
+              </w:rPr>
+              <w:t>prd_s</w:t>
+            </w:r>
+          </w:p>
+        </w:tc>
+      </w:tr>
+      <w:tr>
+        <w:trPr>
+          <w:trHeight w:val="625"/>
+        </w:trPr>
+        <w:tc>
+          <w:tcPr>
+            <w:tcW w:w="0" w:type="auto"/>
+            <w:tcBorders>
+              <w:top w:val="nil"/>
+              <w:left w:val="nil"/>
+              <w:bottom w:val="nil"/>
+              <w:right w:val="nil"/>
+            </w:tcBorders>
+            <w:shd w:val="clear" w:color="auto" w:fill="111111"/>
+            <w:tcMar>
+              <w:top w:w="120" w:type="dxa"/>
+              <w:left w:w="120" w:type="dxa"/>
+              <w:bottom w:w="120" w:type="dxa"/>
+              <w:right w:w="120" w:type="dxa"/>
+            </w:tcMar>
+            <w:vAlign w:val="center"/>
+            <w:hideMark/>
+          </w:tcPr>
+          <w:p>
+            <w:pPr>
+              <w:spacing w:after="240" w:line="240" w:lineRule="auto"/>
+              <w:jc w:val="right"/>
+              <w:rPr>
+                <w:rFonts w:ascii="Segoe UI" w:eastAsia="Times New Roman" w:hAnsi="Segoe UI" w:cs="Segoe UI"/>
+                <w:b/>
+                <w:bCs/>
+                <w:sz w:val="24"/>
+                <w:szCs w:val="24"/>
+              </w:rPr>
+            </w:pPr>
+            <w:r>
+              <w:rPr>
+                <w:rFonts w:ascii="Segoe UI" w:eastAsia="Times New Roman" w:hAnsi="Segoe UI" w:cs="Segoe UI"/>
+                <w:b/>
+                <w:bCs/>
+                <w:sz w:val="24"/>
+                <w:szCs w:val="24"/>
+              </w:rPr>
+              <w:t>mean</w:t>
+            </w:r>
+          </w:p>
+        </w:tc>
+        <w:tc>
+          <w:tcPr>
+            <w:tcW w:w="0" w:type="auto"/>
+            <w:tcBorders>
+              <w:top w:val="nil"/>
+              <w:left w:val="nil"/>
+              <w:bottom w:val="nil"/>
+              <w:right w:val="nil"/>
+            </w:tcBorders>
+            <w:shd w:val="clear" w:color="auto" w:fill="111111"/>
+            <w:tcMar>
+              <w:top w:w="120" w:type="dxa"/>
+              <w:left w:w="120" w:type="dxa"/>
+              <w:bottom w:w="120" w:type="dxa"/>
+              <w:right w:w="120" w:type="dxa"/>
+            </w:tcMar>
+            <w:vAlign w:val="center"/>
+            <w:hideMark/>
+          </w:tcPr>
+          <w:p>
+            <w:pPr>
+              <w:spacing w:after="240" w:line="240" w:lineRule="auto"/>
+              <w:jc w:val="right"/>
+              <w:rPr>
+                <w:rFonts w:ascii="Segoe UI" w:eastAsia="Times New Roman" w:hAnsi="Segoe UI" w:cs="Segoe UI"/>
+                <w:sz w:val="24"/>
+                <w:szCs w:val="24"/>
+              </w:rPr>
+            </w:pPr>
+            <w:r>
+              <w:rPr>
+                <w:rFonts w:ascii="Segoe UI" w:eastAsia="Times New Roman" w:hAnsi="Segoe UI" w:cs="Segoe UI"/>
+                <w:sz w:val="24"/>
+                <w:szCs w:val="24"/>
+              </w:rPr>
+              <w:t>41753.387328</w:t>
+            </w:r>
+          </w:p>
+        </w:tc>
+        <w:tc>
+          <w:tcPr>
+            <w:tcW w:w="0" w:type="auto"/>
+            <w:tcBorders>
+              <w:top w:val="nil"/>
+              <w:left w:val="nil"/>
+              <w:bottom w:val="nil"/>
+              <w:right w:val="nil"/>
+            </w:tcBorders>
+            <w:shd w:val="clear" w:color="auto" w:fill="111111"/>
+            <w:tcMar>
+              <w:top w:w="120" w:type="dxa"/>
+              <w:left w:w="120" w:type="dxa"/>
+              <w:bottom w:w="120" w:type="dxa"/>
+              <w:right w:w="120" w:type="dxa"/>
+            </w:tcMar>
+            <w:vAlign w:val="center"/>
+            <w:hideMark/>
+          </w:tcPr>
+          <w:p>
+            <w:pPr>
+              <w:spacing w:after="240" w:line="240" w:lineRule="auto"/>
+              <w:jc w:val="right"/>
+              <w:rPr>
+                <w:rFonts w:ascii="Segoe UI" w:eastAsia="Times New Roman" w:hAnsi="Segoe UI" w:cs="Segoe UI"/>
+                <w:sz w:val="24"/>
+                <w:szCs w:val="24"/>
+              </w:rPr>
+            </w:pPr>
+            <w:r>
+              <w:rPr>
+                <w:rFonts w:ascii="Segoe UI" w:eastAsia="Times New Roman" w:hAnsi="Segoe UI" w:cs="Segoe UI"/>
+                <w:sz w:val="24"/>
+                <w:szCs w:val="24"/>
+              </w:rPr>
+              <w:t>42298.660092</w:t>
+            </w:r>
+          </w:p>
+        </w:tc>
+        <w:tc>
+          <w:tcPr>
+            <w:tcW w:w="0" w:type="auto"/>
+            <w:tcBorders>
+              <w:top w:val="nil"/>
+              <w:left w:val="nil"/>
+              <w:bottom w:val="nil"/>
+              <w:right w:val="nil"/>
+            </w:tcBorders>
+            <w:shd w:val="clear" w:color="auto" w:fill="111111"/>
+            <w:tcMar>
+              <w:top w:w="120" w:type="dxa"/>
+              <w:left w:w="120" w:type="dxa"/>
+              <w:bottom w:w="120" w:type="dxa"/>
+              <w:right w:w="120" w:type="dxa"/>
+            </w:tcMar>
+            <w:vAlign w:val="center"/>
+            <w:hideMark/>
+          </w:tcPr>
+          <w:p>
+            <w:pPr>
+              <w:spacing w:after="240" w:line="240" w:lineRule="auto"/>
+              <w:jc w:val="right"/>
+              <w:rPr>
+                <w:rFonts w:ascii="Segoe UI" w:eastAsia="Times New Roman" w:hAnsi="Segoe UI" w:cs="Segoe UI"/>
+                <w:sz w:val="24"/>
+                <w:szCs w:val="24"/>
+              </w:rPr>
+            </w:pPr>
+            <w:r>
+              <w:rPr>
+                <w:rFonts w:ascii="Segoe UI" w:eastAsia="Times New Roman" w:hAnsi="Segoe UI" w:cs="Segoe UI"/>
+                <w:sz w:val="24"/>
+                <w:szCs w:val="24"/>
+              </w:rPr>
+              <w:t>41803.568114</w:t>
+            </w:r>
+          </w:p>
+        </w:tc>
+        <w:tc>
+          <w:tcPr>
+            <w:tcW w:w="0" w:type="auto"/>
+            <w:tcBorders>
+              <w:top w:val="nil"/>
+              <w:left w:val="nil"/>
+              <w:bottom w:val="nil"/>
+              <w:right w:val="nil"/>
+            </w:tcBorders>
+            <w:shd w:val="clear" w:color="auto" w:fill="111111"/>
+            <w:tcMar>
+              <w:top w:w="120" w:type="dxa"/>
+              <w:left w:w="120" w:type="dxa"/>
+              <w:bottom w:w="120" w:type="dxa"/>
+              <w:right w:w="120" w:type="dxa"/>
+            </w:tcMar>
+            <w:vAlign w:val="center"/>
+            <w:hideMark/>
+          </w:tcPr>
+          <w:p>
+            <w:pPr>
+              <w:spacing w:after="240" w:line="240" w:lineRule="auto"/>
+              <w:jc w:val="right"/>
+              <w:rPr>
+                <w:rFonts w:ascii="Segoe UI" w:eastAsia="Times New Roman" w:hAnsi="Segoe UI" w:cs="Segoe UI"/>
+                <w:sz w:val="24"/>
+                <w:szCs w:val="24"/>
+              </w:rPr>
+            </w:pPr>
+            <w:r>
+              <w:rPr>
+                <w:rFonts w:ascii="Segoe UI" w:eastAsia="Times New Roman" w:hAnsi="Segoe UI" w:cs="Segoe UI"/>
+                <w:sz w:val="24"/>
+                <w:szCs w:val="24"/>
+              </w:rPr>
+              <w:t>2144.910169</w:t>
+            </w:r>
+          </w:p>
+        </w:tc>
+        <w:tc>
+          <w:tcPr>
+            <w:tcW w:w="0" w:type="auto"/>
+            <w:tcBorders>
+              <w:top w:val="nil"/>
+              <w:left w:val="nil"/>
+              <w:bottom w:val="nil"/>
+              <w:right w:val="nil"/>
+            </w:tcBorders>
+            <w:shd w:val="clear" w:color="auto" w:fill="111111"/>
+            <w:tcMar>
+              <w:top w:w="120" w:type="dxa"/>
+              <w:left w:w="120" w:type="dxa"/>
+              <w:bottom w:w="120" w:type="dxa"/>
+              <w:right w:w="120" w:type="dxa"/>
+            </w:tcMar>
+            <w:vAlign w:val="center"/>
+            <w:hideMark/>
+          </w:tcPr>
+          <w:p>
+            <w:pPr>
+              <w:spacing w:after="240" w:line="240" w:lineRule="auto"/>
+              <w:jc w:val="right"/>
+              <w:rPr>
+                <w:rFonts w:ascii="Segoe UI" w:eastAsia="Times New Roman" w:hAnsi="Segoe UI" w:cs="Segoe UI"/>
+                <w:sz w:val="24"/>
+                <w:szCs w:val="24"/>
+              </w:rPr>
+            </w:pPr>
+            <w:r>
+              <w:rPr>
+                <w:rFonts w:ascii="Segoe UI" w:eastAsia="Times New Roman" w:hAnsi="Segoe UI" w:cs="Segoe UI"/>
+                <w:sz w:val="24"/>
+                <w:szCs w:val="24"/>
+              </w:rPr>
+              <w:t>181.651916</w:t>
+            </w:r>
+          </w:p>
+        </w:tc>
+        <w:tc>
+          <w:tcPr>
+            <w:tcW w:w="0" w:type="auto"/>
+            <w:tcBorders>
+              <w:top w:val="nil"/>
+              <w:left w:val="nil"/>
+              <w:bottom w:val="nil"/>
+              <w:right w:val="nil"/>
+            </w:tcBorders>
+            <w:shd w:val="clear" w:color="auto" w:fill="111111"/>
+            <w:tcMar>
+              <w:top w:w="120" w:type="dxa"/>
+              <w:left w:w="120" w:type="dxa"/>
+              <w:bottom w:w="120" w:type="dxa"/>
+              <w:right w:w="120" w:type="dxa"/>
+            </w:tcMar>
+            <w:vAlign w:val="center"/>
+            <w:hideMark/>
+          </w:tcPr>
+          <w:p>
+            <w:pPr>
+              <w:spacing w:after="240" w:line="240" w:lineRule="auto"/>
+              <w:jc w:val="right"/>
+              <w:rPr>
+                <w:rFonts w:ascii="Segoe UI" w:eastAsia="Times New Roman" w:hAnsi="Segoe UI" w:cs="Segoe UI"/>
+                <w:sz w:val="24"/>
+                <w:szCs w:val="24"/>
+              </w:rPr>
+            </w:pPr>
+            <w:r>
+              <w:rPr>
+                <w:rFonts w:ascii="Segoe UI" w:eastAsia="Times New Roman" w:hAnsi="Segoe UI" w:cs="Segoe UI"/>
+                <w:sz w:val="24"/>
+                <w:szCs w:val="24"/>
+              </w:rPr>
+              <w:t>2145.057741</w:t>
+            </w:r>
+          </w:p>
+        </w:tc>
+        <w:tc>
+          <w:tcPr>
+            <w:tcW w:w="0" w:type="auto"/>
+            <w:tcBorders>
+              <w:top w:val="nil"/>
+              <w:left w:val="nil"/>
+              <w:bottom w:val="nil"/>
+              <w:right w:val="nil"/>
+            </w:tcBorders>
+            <w:shd w:val="clear" w:color="auto" w:fill="111111"/>
+            <w:tcMar>
+              <w:top w:w="120" w:type="dxa"/>
+              <w:left w:w="120" w:type="dxa"/>
+              <w:bottom w:w="120" w:type="dxa"/>
+              <w:right w:w="120" w:type="dxa"/>
+            </w:tcMar>
+            <w:vAlign w:val="center"/>
+            <w:hideMark/>
+          </w:tcPr>
+          <w:p>
+            <w:pPr>
+              <w:spacing w:after="240" w:line="240" w:lineRule="auto"/>
+              <w:jc w:val="right"/>
+              <w:rPr>
+                <w:rFonts w:ascii="Segoe UI" w:eastAsia="Times New Roman" w:hAnsi="Segoe UI" w:cs="Segoe UI"/>
+                <w:sz w:val="24"/>
+                <w:szCs w:val="24"/>
+              </w:rPr>
+            </w:pPr>
+            <w:r>
+              <w:rPr>
+                <w:rFonts w:ascii="Segoe UI" w:eastAsia="Times New Roman" w:hAnsi="Segoe UI" w:cs="Segoe UI"/>
+                <w:sz w:val="24"/>
+                <w:szCs w:val="24"/>
+              </w:rPr>
+              <w:t>54576.384159</w:t>
+            </w:r>
+          </w:p>
+        </w:tc>
+        <w:tc>
+          <w:tcPr>
+            <w:tcW w:w="0" w:type="auto"/>
+            <w:tcBorders>
+              <w:top w:val="nil"/>
+              <w:left w:val="nil"/>
+              <w:bottom w:val="nil"/>
+              <w:right w:val="nil"/>
+            </w:tcBorders>
+            <w:shd w:val="clear" w:color="auto" w:fill="111111"/>
+            <w:tcMar>
+              <w:top w:w="120" w:type="dxa"/>
+              <w:left w:w="120" w:type="dxa"/>
+              <w:bottom w:w="120" w:type="dxa"/>
+              <w:right w:w="120" w:type="dxa"/>
+            </w:tcMar>
+            <w:vAlign w:val="center"/>
+            <w:hideMark/>
+          </w:tcPr>
+          <w:p>
+            <w:pPr>
+              <w:spacing w:after="240" w:line="240" w:lineRule="auto"/>
+              <w:jc w:val="right"/>
+              <w:rPr>
+                <w:rFonts w:ascii="Segoe UI" w:eastAsia="Times New Roman" w:hAnsi="Segoe UI" w:cs="Segoe UI"/>
+                <w:sz w:val="24"/>
+                <w:szCs w:val="24"/>
+              </w:rPr>
+            </w:pPr>
+            <w:r>
+              <w:rPr>
+                <w:rFonts w:ascii="Segoe UI" w:eastAsia="Times New Roman" w:hAnsi="Segoe UI" w:cs="Segoe UI"/>
+                <w:sz w:val="24"/>
+                <w:szCs w:val="24"/>
+              </w:rPr>
+              <w:t>32851.527440</w:t>
+            </w:r>
+          </w:p>
+        </w:tc>
+        <w:tc>
+          <w:tcPr>
+            <w:tcW w:w="0" w:type="auto"/>
+            <w:tcBorders>
+              <w:top w:val="nil"/>
+              <w:left w:val="nil"/>
+              <w:bottom w:val="nil"/>
+              <w:right w:val="nil"/>
+            </w:tcBorders>
+            <w:shd w:val="clear" w:color="auto" w:fill="111111"/>
+            <w:tcMar>
+              <w:top w:w="120" w:type="dxa"/>
+              <w:left w:w="120" w:type="dxa"/>
+              <w:bottom w:w="120" w:type="dxa"/>
+              <w:right w:w="120" w:type="dxa"/>
+            </w:tcMar>
+            <w:vAlign w:val="center"/>
+            <w:hideMark/>
+          </w:tcPr>
+          <w:p>
+            <w:pPr>
+              <w:spacing w:after="240" w:line="240" w:lineRule="auto"/>
+              <w:jc w:val="right"/>
+              <w:rPr>
+                <w:rFonts w:ascii="Segoe UI" w:eastAsia="Times New Roman" w:hAnsi="Segoe UI" w:cs="Segoe UI"/>
+                <w:sz w:val="24"/>
+                <w:szCs w:val="24"/>
+              </w:rPr>
+            </w:pPr>
+            <w:r>
+              <w:rPr>
+                <w:rFonts w:ascii="Segoe UI" w:eastAsia="Times New Roman" w:hAnsi="Segoe UI" w:cs="Segoe UI"/>
+                <w:sz w:val="24"/>
+                <w:szCs w:val="24"/>
+              </w:rPr>
+              <w:t>32852.335922</w:t>
+            </w:r>
+          </w:p>
+        </w:tc>
+        <w:tc>
+          <w:tcPr>
+            <w:tcW w:w="0" w:type="auto"/>
+            <w:tcBorders>
+              <w:top w:val="nil"/>
+              <w:left w:val="nil"/>
+              <w:bottom w:val="nil"/>
+              <w:right w:val="nil"/>
+            </w:tcBorders>
+            <w:shd w:val="clear" w:color="auto" w:fill="111111"/>
+            <w:tcMar>
+              <w:top w:w="120" w:type="dxa"/>
+              <w:left w:w="120" w:type="dxa"/>
+              <w:bottom w:w="120" w:type="dxa"/>
+              <w:right w:w="120" w:type="dxa"/>
+            </w:tcMar>
+            <w:vAlign w:val="center"/>
+            <w:hideMark/>
+          </w:tcPr>
+          <w:p>
+            <w:pPr>
+              <w:spacing w:after="240" w:line="240" w:lineRule="auto"/>
+              <w:jc w:val="right"/>
+              <w:rPr>
+                <w:rFonts w:ascii="Segoe UI" w:eastAsia="Times New Roman" w:hAnsi="Segoe UI" w:cs="Segoe UI"/>
+                <w:sz w:val="24"/>
+                <w:szCs w:val="24"/>
+              </w:rPr>
+            </w:pPr>
+            <w:r>
+              <w:rPr>
+                <w:rFonts w:ascii="Segoe UI" w:eastAsia="Times New Roman" w:hAnsi="Segoe UI" w:cs="Segoe UI"/>
+                <w:sz w:val="24"/>
+                <w:szCs w:val="24"/>
+              </w:rPr>
+              <w:t>13846.748697</w:t>
+            </w:r>
+          </w:p>
+        </w:tc>
+      </w:tr>
+      <w:tr>
+        <w:trPr>
+          <w:trHeight w:val="625"/>
+        </w:trPr>
+        <w:tc>
+          <w:tcPr>
+            <w:tcW w:w="0" w:type="auto"/>
+            <w:tcBorders>
+              <w:top w:val="nil"/>
+              <w:left w:val="nil"/>
+              <w:bottom w:val="nil"/>
+              <w:right w:val="nil"/>
+            </w:tcBorders>
+            <w:shd w:val="clear" w:color="auto" w:fill="111111"/>
+            <w:tcMar>
+              <w:top w:w="120" w:type="dxa"/>
+              <w:left w:w="120" w:type="dxa"/>
+              <w:bottom w:w="120" w:type="dxa"/>
+              <w:right w:w="120" w:type="dxa"/>
+            </w:tcMar>
+            <w:vAlign w:val="center"/>
+            <w:hideMark/>
+          </w:tcPr>
+          <w:p>
+            <w:pPr>
+              <w:spacing w:after="240" w:line="240" w:lineRule="auto"/>
+              <w:jc w:val="right"/>
+              <w:rPr>
+                <w:rFonts w:ascii="Segoe UI" w:eastAsia="Times New Roman" w:hAnsi="Segoe UI" w:cs="Segoe UI"/>
+                <w:b/>
+                <w:bCs/>
+                <w:sz w:val="24"/>
+                <w:szCs w:val="24"/>
+              </w:rPr>
+            </w:pPr>
+            <w:r>
+              <w:rPr>
+                <w:rFonts w:ascii="Segoe UI" w:eastAsia="Times New Roman" w:hAnsi="Segoe UI" w:cs="Segoe UI"/>
+                <w:b/>
+                <w:bCs/>
+                <w:sz w:val="24"/>
+                <w:szCs w:val="24"/>
+              </w:rPr>
+              <w:t>std</w:t>
+            </w:r>
+          </w:p>
+        </w:tc>
+        <w:tc>
+          <w:tcPr>
+            <w:tcW w:w="0" w:type="auto"/>
+            <w:tcBorders>
+              <w:top w:val="nil"/>
+              <w:left w:val="nil"/>
+              <w:bottom w:val="nil"/>
+              <w:right w:val="nil"/>
+            </w:tcBorders>
+            <w:shd w:val="clear" w:color="auto" w:fill="111111"/>
+            <w:tcMar>
+              <w:top w:w="120" w:type="dxa"/>
+              <w:left w:w="120" w:type="dxa"/>
+              <w:bottom w:w="120" w:type="dxa"/>
+              <w:right w:w="120" w:type="dxa"/>
+            </w:tcMar>
+            <w:vAlign w:val="center"/>
+            <w:hideMark/>
+          </w:tcPr>
+          <w:p>
+            <w:pPr>
+              <w:spacing w:after="240" w:line="240" w:lineRule="auto"/>
+              <w:jc w:val="right"/>
+              <w:rPr>
+                <w:rFonts w:ascii="Segoe UI" w:eastAsia="Times New Roman" w:hAnsi="Segoe UI" w:cs="Segoe UI"/>
+                <w:sz w:val="24"/>
+                <w:szCs w:val="24"/>
+              </w:rPr>
+            </w:pPr>
+            <w:r>
+              <w:rPr>
+                <w:rFonts w:ascii="Segoe UI" w:eastAsia="Times New Roman" w:hAnsi="Segoe UI" w:cs="Segoe UI"/>
+                <w:sz w:val="24"/>
+                <w:szCs w:val="24"/>
+              </w:rPr>
+              <w:t>30637.885196</w:t>
+            </w:r>
+          </w:p>
+        </w:tc>
+        <w:tc>
+          <w:tcPr>
+            <w:tcW w:w="0" w:type="auto"/>
+            <w:tcBorders>
+              <w:top w:val="nil"/>
+              <w:left w:val="nil"/>
+              <w:bottom w:val="nil"/>
+              <w:right w:val="nil"/>
+            </w:tcBorders>
+            <w:shd w:val="clear" w:color="auto" w:fill="111111"/>
+            <w:tcMar>
+              <w:top w:w="120" w:type="dxa"/>
+              <w:left w:w="120" w:type="dxa"/>
+              <w:bottom w:w="120" w:type="dxa"/>
+              <w:right w:w="120" w:type="dxa"/>
+            </w:tcMar>
+            <w:vAlign w:val="center"/>
+            <w:hideMark/>
+          </w:tcPr>
+          <w:p>
+            <w:pPr>
+              <w:spacing w:after="240" w:line="240" w:lineRule="auto"/>
+              <w:jc w:val="right"/>
+              <w:rPr>
+                <w:rFonts w:ascii="Segoe UI" w:eastAsia="Times New Roman" w:hAnsi="Segoe UI" w:cs="Segoe UI"/>
+                <w:sz w:val="24"/>
+                <w:szCs w:val="24"/>
+              </w:rPr>
+            </w:pPr>
+            <w:r>
+              <w:rPr>
+                <w:rFonts w:ascii="Segoe UI" w:eastAsia="Times New Roman" w:hAnsi="Segoe UI" w:cs="Segoe UI"/>
+                <w:sz w:val="24"/>
+                <w:szCs w:val="24"/>
+              </w:rPr>
+              <w:t>30671.910502</w:t>
+            </w:r>
+          </w:p>
+        </w:tc>
+        <w:tc>
+          <w:tcPr>
+            <w:tcW w:w="0" w:type="auto"/>
+            <w:tcBorders>
+              <w:top w:val="nil"/>
+              <w:left w:val="nil"/>
+              <w:bottom w:val="nil"/>
+              <w:right w:val="nil"/>
+            </w:tcBorders>
+            <w:shd w:val="clear" w:color="auto" w:fill="111111"/>
+            <w:tcMar>
+              <w:top w:w="120" w:type="dxa"/>
+              <w:left w:w="120" w:type="dxa"/>
+              <w:bottom w:w="120" w:type="dxa"/>
+              <w:right w:w="120" w:type="dxa"/>
+            </w:tcMar>
+            <w:vAlign w:val="center"/>
+            <w:hideMark/>
+          </w:tcPr>
+          <w:p>
+            <w:pPr>
+              <w:spacing w:after="240" w:line="240" w:lineRule="auto"/>
+              <w:jc w:val="right"/>
+              <w:rPr>
+                <w:rFonts w:ascii="Segoe UI" w:eastAsia="Times New Roman" w:hAnsi="Segoe UI" w:cs="Segoe UI"/>
+                <w:sz w:val="24"/>
+                <w:szCs w:val="24"/>
+              </w:rPr>
+            </w:pPr>
+            <w:r>
+              <w:rPr>
+                <w:rFonts w:ascii="Segoe UI" w:eastAsia="Times New Roman" w:hAnsi="Segoe UI" w:cs="Segoe UI"/>
+                <w:sz w:val="24"/>
+                <w:szCs w:val="24"/>
+              </w:rPr>
+              <w:t>30608.408812</w:t>
+            </w:r>
+          </w:p>
+        </w:tc>
+        <w:tc>
+          <w:tcPr>
+            <w:tcW w:w="0" w:type="auto"/>
+            <w:tcBorders>
+              <w:top w:val="nil"/>
+              <w:left w:val="nil"/>
+              <w:bottom w:val="nil"/>
+              <w:right w:val="nil"/>
+            </w:tcBorders>
+            <w:shd w:val="clear" w:color="auto" w:fill="111111"/>
+            <w:tcMar>
+              <w:top w:w="120" w:type="dxa"/>
+              <w:left w:w="120" w:type="dxa"/>
+              <w:bottom w:w="120" w:type="dxa"/>
+              <w:right w:w="120" w:type="dxa"/>
+            </w:tcMar>
+            <w:vAlign w:val="center"/>
+            <w:hideMark/>
+          </w:tcPr>
+          <w:p>
+            <w:pPr>
+              <w:spacing w:after="240" w:line="240" w:lineRule="auto"/>
+              <w:jc w:val="right"/>
+              <w:rPr>
+                <w:rFonts w:ascii="Segoe UI" w:eastAsia="Times New Roman" w:hAnsi="Segoe UI" w:cs="Segoe UI"/>
+                <w:sz w:val="24"/>
+                <w:szCs w:val="24"/>
+              </w:rPr>
+            </w:pPr>
+            <w:r>
+              <w:rPr>
+                <w:rFonts w:ascii="Segoe UI" w:eastAsia="Times New Roman" w:hAnsi="Segoe UI" w:cs="Segoe UI"/>
+                <w:sz w:val="24"/>
+                <w:szCs w:val="24"/>
+              </w:rPr>
+              <w:t>350.501435</w:t>
+            </w:r>
+          </w:p>
+        </w:tc>
+        <w:tc>
+          <w:tcPr>
+            <w:tcW w:w="0" w:type="auto"/>
+            <w:tcBorders>
+              <w:top w:val="nil"/>
+              <w:left w:val="nil"/>
+              <w:bottom w:val="nil"/>
+              <w:right w:val="nil"/>
+            </w:tcBorders>
+            <w:shd w:val="clear" w:color="auto" w:fill="111111"/>
+            <w:tcMar>
+              <w:top w:w="120" w:type="dxa"/>
+              <w:left w:w="120" w:type="dxa"/>
+              <w:bottom w:w="120" w:type="dxa"/>
+              <w:right w:w="120" w:type="dxa"/>
+            </w:tcMar>
+            <w:vAlign w:val="center"/>
+            <w:hideMark/>
+          </w:tcPr>
+          <w:p>
+            <w:pPr>
+              <w:spacing w:after="240" w:line="240" w:lineRule="auto"/>
+              <w:jc w:val="right"/>
+              <w:rPr>
+                <w:rFonts w:ascii="Segoe UI" w:eastAsia="Times New Roman" w:hAnsi="Segoe UI" w:cs="Segoe UI"/>
+                <w:sz w:val="24"/>
+                <w:szCs w:val="24"/>
+              </w:rPr>
+            </w:pPr>
+            <w:r>
+              <w:rPr>
+                <w:rFonts w:ascii="Segoe UI" w:eastAsia="Times New Roman" w:hAnsi="Segoe UI" w:cs="Segoe UI"/>
+                <w:sz w:val="24"/>
+                <w:szCs w:val="24"/>
+              </w:rPr>
+              <w:t>29.766917</w:t>
+            </w:r>
+          </w:p>
+        </w:tc>
+        <w:tc>
+          <w:tcPr>
+            <w:tcW w:w="0" w:type="auto"/>
+            <w:tcBorders>
+              <w:top w:val="nil"/>
+              <w:left w:val="nil"/>
+              <w:bottom w:val="nil"/>
+              <w:right w:val="nil"/>
+            </w:tcBorders>
+            <w:shd w:val="clear" w:color="auto" w:fill="111111"/>
+            <w:tcMar>
+              <w:top w:w="120" w:type="dxa"/>
+              <w:left w:w="120" w:type="dxa"/>
+              <w:bottom w:w="120" w:type="dxa"/>
+              <w:right w:w="120" w:type="dxa"/>
+            </w:tcMar>
+            <w:vAlign w:val="center"/>
+            <w:hideMark/>
+          </w:tcPr>
+          <w:p>
+            <w:pPr>
+              <w:spacing w:after="240" w:line="240" w:lineRule="auto"/>
+              <w:jc w:val="right"/>
+              <w:rPr>
+                <w:rFonts w:ascii="Segoe UI" w:eastAsia="Times New Roman" w:hAnsi="Segoe UI" w:cs="Segoe UI"/>
+                <w:sz w:val="24"/>
+                <w:szCs w:val="24"/>
+              </w:rPr>
+            </w:pPr>
+            <w:r>
+              <w:rPr>
+                <w:rFonts w:ascii="Segoe UI" w:eastAsia="Times New Roman" w:hAnsi="Segoe UI" w:cs="Segoe UI"/>
+                <w:sz w:val="24"/>
+                <w:szCs w:val="24"/>
+              </w:rPr>
+              <w:t>350.530231</w:t>
+            </w:r>
+          </w:p>
+        </w:tc>
+        <w:tc>
+          <w:tcPr>
+            <w:tcW w:w="0" w:type="auto"/>
+            <w:tcBorders>
+              <w:top w:val="nil"/>
+              <w:left w:val="nil"/>
+              <w:bottom w:val="nil"/>
+              <w:right w:val="nil"/>
+            </w:tcBorders>
+            <w:shd w:val="clear" w:color="auto" w:fill="111111"/>
+            <w:tcMar>
+              <w:top w:w="120" w:type="dxa"/>
+              <w:left w:w="120" w:type="dxa"/>
+              <w:bottom w:w="120" w:type="dxa"/>
+              <w:right w:w="120" w:type="dxa"/>
+            </w:tcMar>
+            <w:vAlign w:val="center"/>
+            <w:hideMark/>
+          </w:tcPr>
+          <w:p>
+            <w:pPr>
+              <w:spacing w:after="240" w:line="240" w:lineRule="auto"/>
+              <w:jc w:val="right"/>
+              <w:rPr>
+                <w:rFonts w:ascii="Segoe UI" w:eastAsia="Times New Roman" w:hAnsi="Segoe UI" w:cs="Segoe UI"/>
+                <w:sz w:val="24"/>
+                <w:szCs w:val="24"/>
+              </w:rPr>
+            </w:pPr>
+            <w:r>
+              <w:rPr>
+                <w:rFonts w:ascii="Segoe UI" w:eastAsia="Times New Roman" w:hAnsi="Segoe UI" w:cs="Segoe UI"/>
+                <w:sz w:val="24"/>
+                <w:szCs w:val="24"/>
+              </w:rPr>
+              <w:t>673.933161</w:t>
+            </w:r>
+          </w:p>
+        </w:tc>
+        <w:tc>
+          <w:tcPr>
+            <w:tcW w:w="0" w:type="auto"/>
+            <w:tcBorders>
+              <w:top w:val="nil"/>
+              <w:left w:val="nil"/>
+              <w:bottom w:val="nil"/>
+              <w:right w:val="nil"/>
+            </w:tcBorders>
+            <w:shd w:val="clear" w:color="auto" w:fill="111111"/>
+            <w:tcMar>
+              <w:top w:w="120" w:type="dxa"/>
+              <w:left w:w="120" w:type="dxa"/>
+              <w:bottom w:w="120" w:type="dxa"/>
+              <w:right w:w="120" w:type="dxa"/>
+            </w:tcMar>
+            <w:vAlign w:val="center"/>
+            <w:hideMark/>
+          </w:tcPr>
+          <w:p>
+            <w:pPr>
+              <w:spacing w:after="240" w:line="240" w:lineRule="auto"/>
+              <w:jc w:val="right"/>
+              <w:rPr>
+                <w:rFonts w:ascii="Segoe UI" w:eastAsia="Times New Roman" w:hAnsi="Segoe UI" w:cs="Segoe UI"/>
+                <w:sz w:val="24"/>
+                <w:szCs w:val="24"/>
+              </w:rPr>
+            </w:pPr>
+            <w:r>
+              <w:rPr>
+                <w:rFonts w:ascii="Segoe UI" w:eastAsia="Times New Roman" w:hAnsi="Segoe UI" w:cs="Segoe UI"/>
+                <w:sz w:val="24"/>
+                <w:szCs w:val="24"/>
+              </w:rPr>
+              <w:t>23779.986463</w:t>
+            </w:r>
+          </w:p>
+        </w:tc>
+        <w:tc>
+          <w:tcPr>
+            <w:tcW w:w="0" w:type="auto"/>
+            <w:tcBorders>
+              <w:top w:val="nil"/>
+              <w:left w:val="nil"/>
+              <w:bottom w:val="nil"/>
+              <w:right w:val="nil"/>
+            </w:tcBorders>
+            <w:shd w:val="clear" w:color="auto" w:fill="111111"/>
+            <w:tcMar>
+              <w:top w:w="120" w:type="dxa"/>
+              <w:left w:w="120" w:type="dxa"/>
+              <w:bottom w:w="120" w:type="dxa"/>
+              <w:right w:w="120" w:type="dxa"/>
+            </w:tcMar>
+            <w:vAlign w:val="center"/>
+            <w:hideMark/>
+          </w:tcPr>
+          <w:p>
+            <w:pPr>
+              <w:spacing w:after="240" w:line="240" w:lineRule="auto"/>
+              <w:jc w:val="right"/>
+              <w:rPr>
+                <w:rFonts w:ascii="Segoe UI" w:eastAsia="Times New Roman" w:hAnsi="Segoe UI" w:cs="Segoe UI"/>
+                <w:sz w:val="24"/>
+                <w:szCs w:val="24"/>
+              </w:rPr>
+            </w:pPr>
+            <w:r>
+              <w:rPr>
+                <w:rFonts w:ascii="Segoe UI" w:eastAsia="Times New Roman" w:hAnsi="Segoe UI" w:cs="Segoe UI"/>
+                <w:sz w:val="24"/>
+                <w:szCs w:val="24"/>
+              </w:rPr>
+              <w:t>23780.256622</w:t>
+            </w:r>
+          </w:p>
+        </w:tc>
+        <w:tc>
+          <w:tcPr>
+            <w:tcW w:w="0" w:type="auto"/>
+            <w:tcBorders>
+              <w:top w:val="nil"/>
+              <w:left w:val="nil"/>
+              <w:bottom w:val="nil"/>
+              <w:right w:val="nil"/>
+            </w:tcBorders>
+            <w:shd w:val="clear" w:color="auto" w:fill="111111"/>
+            <w:tcMar>
+              <w:top w:w="120" w:type="dxa"/>
+              <w:left w:w="120" w:type="dxa"/>
+              <w:bottom w:w="120" w:type="dxa"/>
+              <w:right w:w="120" w:type="dxa"/>
+            </w:tcMar>
+            <w:vAlign w:val="center"/>
+            <w:hideMark/>
+          </w:tcPr>
+          <w:p>
+            <w:pPr>
+              <w:spacing w:after="240" w:line="240" w:lineRule="auto"/>
+              <w:jc w:val="right"/>
+              <w:rPr>
+                <w:rFonts w:ascii="Segoe UI" w:eastAsia="Times New Roman" w:hAnsi="Segoe UI" w:cs="Segoe UI"/>
+                <w:sz w:val="24"/>
+                <w:szCs w:val="24"/>
+              </w:rPr>
+            </w:pPr>
+            <w:r>
+              <w:rPr>
+                <w:rFonts w:ascii="Segoe UI" w:eastAsia="Times New Roman" w:hAnsi="Segoe UI" w:cs="Segoe UI"/>
+                <w:sz w:val="24"/>
+                <w:szCs w:val="24"/>
+              </w:rPr>
+              <w:t>10016.939312</w:t>
+            </w:r>
+          </w:p>
+        </w:tc>
+      </w:tr>
+    </w:tbl>
+    <w:p>
+      <w:pPr>
+        <w:rPr>
+          <w:rFonts w:ascii="Times New Roman" w:hAnsi="Times New Roman" w:cs="Times New Roman"/>
+          <w:noProof/>
+          <w:sz w:val="24"/>
+          <w:szCs w:val="24"/>
+        </w:rPr>
+      </w:pPr>
+      <w:r>
+        <w:rPr>
+          <w:rFonts w:ascii="Times New Roman" w:hAnsi="Times New Roman" w:cs="Times New Roman"/>
+          <w:noProof/>
+          <w:sz w:val="24"/>
+          <w:szCs w:val="24"/>
+        </w:rPr>
+        <w:t>Tweaking the threshold for Task 3:</w:t>
+      </w:r>
+    </w:p>
+    <w:p>
+      <w:pPr>
+        <w:rPr>
+          <w:rFonts w:ascii="Times New Roman" w:hAnsi="Times New Roman" w:cs="Times New Roman"/>
+          <w:noProof/>
+          <w:sz w:val="24"/>
+          <w:szCs w:val="24"/>
+        </w:rPr>
+      </w:pPr>
+      <w:r>
+        <w:rPr>
+          <w:noProof/>
+        </w:rPr>
+        <w:drawing>
+          <wp:inline distT="0" distB="0" distL="0" distR="0" wp14:anchorId="4C46A5A0" wp14:editId="42E08F56">
+            <wp:extent cx="2597285" cy="2007576"/>
+            <wp:effectExtent l="0" t="0" r="0" b="0"/>
+            <wp:docPr id="5" name="Picture 5" descr="Chart&#10;&#10;Description automatically generated"/>
+            <wp:cNvGraphicFramePr>
+              <a:graphicFrameLocks xmlns:a="http://schemas.openxmlformats.org/drawingml/2006/main" noChangeAspect="1"/>
+            </wp:cNvGraphicFramePr>
+            <a:graphic xmlns:a="http://schemas.openxmlformats.org/drawingml/2006/main">
+              <a:graphicData uri="http://schemas.openxmlformats.org/drawingml/2006/picture">
+                <pic:pic xmlns:pic="http://schemas.openxmlformats.org/drawingml/2006/picture">
+                  <pic:nvPicPr>
+                    <pic:cNvPr id="5" name="Picture 5" descr="Chart&#10;&#10;Description automatically generated"/>
+                    <pic:cNvPicPr>
+                      <a:picLocks noChangeAspect="1" noChangeArrowheads="1"/>
+                    </pic:cNvPicPr>
+                  </pic:nvPicPr>
+                  <pic:blipFill>
+                    <a:blip r:embed="rId9">
+                      <a:extLst>
+                        <a:ext uri="{28A0092B-C50C-407E-A947-70E740481C1C}">
+                          <a14:useLocalDpi xmlns:a14="http://schemas.microsoft.com/office/drawing/2010/main" val="0"/>
+                        </a:ext>
+                      </a:extLst>
+                    </a:blip>
+                    <a:srcRect/>
+                    <a:stretch>
+                      <a:fillRect/>
+                    </a:stretch>
+                  </pic:blipFill>
+                  <pic:spPr bwMode="auto">
+                    <a:xfrm>
+                      <a:off x="0" y="0"/>
+                      <a:ext cx="2612332" cy="2019207"/>
+                    </a:xfrm>
+                    <a:prstGeom prst="rect">
+                      <a:avLst/>
+                    </a:prstGeom>
+                    <a:noFill/>
+                    <a:ln>
+                      <a:noFill/>
+                    </a:ln>
+                  </pic:spPr>
+                </pic:pic>
+              </a:graphicData>
+            </a:graphic>
+          </wp:inline>
+        </w:drawing>
+      </w:r>
+    </w:p>
+    <w:p>
+      <w:pPr>
+        <w:rPr>
+          <w:rFonts w:ascii="Times New Roman" w:hAnsi="Times New Roman" w:cs="Times New Roman"/>
+          <w:noProof/>
+          <w:sz w:val="24"/>
+          <w:szCs w:val="24"/>
+        </w:rPr>
+      </w:pPr>
+      <w:r>
+        <w:rPr>
+          <w:rFonts w:ascii="Times New Roman" w:hAnsi="Times New Roman" w:cs="Times New Roman"/>
+          <w:noProof/>
           <w:sz w:val="24"/>
           <w:szCs w:val="24"/>
         </w:rPr>
         <w:t xml:space="preserve">Task 2: Independent Gaussian Results: </w:t>
+      </w:r>
+    </w:p>
+    <w:p>
+      <w:pPr>
+        <w:rPr>
+          <w:rFonts w:ascii="Times New Roman" w:hAnsi="Times New Roman" w:cs="Times New Roman"/>
+          <w:noProof/>
+          <w:sz w:val="24"/>
+          <w:szCs w:val="24"/>
+        </w:rPr>
+      </w:pPr>
+      <w:r>
+        <w:rPr>
+          <w:rFonts w:ascii="Times New Roman" w:hAnsi="Times New Roman" w:cs="Times New Roman"/>
+          <w:noProof/>
+          <w:sz w:val="24"/>
+          <w:szCs w:val="24"/>
+        </w:rPr>
+        <w:t>Features: {f1_d, f2_d, pr_d, lq_d, cmp_a_d, cmp_b_d, cmp_c_d}</w:t>
+      </w:r>
+    </w:p>
+    <w:p>
+      <w:pPr>
+        <w:rPr>
+          <w:rFonts w:ascii="Times New Roman" w:hAnsi="Times New Roman" w:cs="Times New Roman"/>
+          <w:noProof/>
+          <w:sz w:val="24"/>
+          <w:szCs w:val="24"/>
+        </w:rPr>
+      </w:pPr>
+      <w:r>
+        <w:rPr>
+          <w:rFonts w:ascii="Times New Roman" w:hAnsi="Times New Roman" w:cs="Times New Roman"/>
+          <w:noProof/>
+          <w:sz w:val="24"/>
+          <w:szCs w:val="24"/>
+        </w:rPr>
+        <w:lastRenderedPageBreak/>
+        <w:t xml:space="preserve">Threshold: 0.120 (if percentage of </w:t>
+      </w:r>
+      <w:r>
+        <w:rPr>
+          <w:rFonts w:ascii="Times New Roman" w:hAnsi="Times New Roman" w:cs="Times New Roman"/>
+          <w:noProof/>
+          <w:sz w:val="24"/>
+          <w:szCs w:val="24"/>
+        </w:rPr>
+        <w:t>anomalous examples</w:t>
+      </w:r>
+      <w:r>
+        <w:rPr>
+          <w:rFonts w:ascii="Times New Roman" w:hAnsi="Times New Roman" w:cs="Times New Roman"/>
+          <w:noProof/>
+          <w:sz w:val="24"/>
+          <w:szCs w:val="24"/>
+        </w:rPr>
+        <w:t xml:space="preserve"> is greater than this value then</w:t>
+      </w:r>
+      <w:r>
+        <w:rPr>
+          <w:rFonts w:ascii="Times New Roman" w:hAnsi="Times New Roman" w:cs="Times New Roman"/>
+          <w:noProof/>
+          <w:sz w:val="24"/>
+          <w:szCs w:val="24"/>
+        </w:rPr>
+        <w:t xml:space="preserve"> csv is</w:t>
+      </w:r>
+      <w:r>
+        <w:rPr>
+          <w:rFonts w:ascii="Times New Roman" w:hAnsi="Times New Roman" w:cs="Times New Roman"/>
+          <w:noProof/>
+          <w:sz w:val="24"/>
+          <w:szCs w:val="24"/>
+        </w:rPr>
+        <w:t xml:space="preserve"> anomalous)</w:t>
       </w:r>
     </w:p>
     <w:p>
@@ -1777,18 +3265,76 @@
     </w:p>
     <w:p>
       <w:pPr>
-        <w:pStyle w:val="HTMLPreformatted"/>
-        <w:shd w:val="clear" w:color="auto" w:fill="111111"/>
-        <w:wordWrap w:val="0"/>
-        <w:rPr>
-          <w:rFonts w:ascii="var(--jp-code-font-family)" w:hAnsi="var(--jp-code-font-family)"/>
+        <w:rPr>
+          <w:rFonts w:ascii="Times New Roman" w:hAnsi="Times New Roman" w:cs="Times New Roman"/>
+          <w:noProof/>
+          <w:sz w:val="24"/>
+          <w:szCs w:val="24"/>
         </w:rPr>
       </w:pPr>
       <w:r>
         <w:rPr>
-          <w:rFonts w:ascii="var(--jp-code-font-family)" w:hAnsi="var(--jp-code-font-family)"/>
-        </w:rPr>
-        <w:t>true positives:  36</w:t>
+          <w:rFonts w:ascii="Times New Roman" w:hAnsi="Times New Roman" w:cs="Times New Roman"/>
+          <w:noProof/>
+          <w:sz w:val="24"/>
+          <w:szCs w:val="24"/>
+        </w:rPr>
+        <w:t>Features: {</w:t>
+      </w:r>
+      <w:r>
+        <w:rPr>
+          <w:rFonts w:ascii="Times New Roman" w:hAnsi="Times New Roman" w:cs="Times New Roman"/>
+          <w:noProof/>
+          <w:sz w:val="24"/>
+          <w:szCs w:val="24"/>
+        </w:rPr>
+        <w:t>f1_a, f1_s, f1_c, f2_a, f2_s, f2_c, pr_s, prd_a, prd_c, prd_s</w:t>
+      </w:r>
+      <w:r>
+        <w:rPr>
+          <w:rFonts w:ascii="Times New Roman" w:hAnsi="Times New Roman" w:cs="Times New Roman"/>
+          <w:noProof/>
+          <w:sz w:val="24"/>
+          <w:szCs w:val="24"/>
+        </w:rPr>
+        <w:t>}</w:t>
+      </w:r>
+    </w:p>
+    <w:p>
+      <w:pPr>
+        <w:rPr>
+          <w:rFonts w:ascii="Times New Roman" w:hAnsi="Times New Roman" w:cs="Times New Roman"/>
+          <w:noProof/>
+          <w:sz w:val="24"/>
+          <w:szCs w:val="24"/>
+        </w:rPr>
+      </w:pPr>
+      <w:r>
+        <w:rPr>
+          <w:rFonts w:ascii="Times New Roman" w:hAnsi="Times New Roman" w:cs="Times New Roman"/>
+          <w:noProof/>
+          <w:sz w:val="24"/>
+          <w:szCs w:val="24"/>
+        </w:rPr>
+        <w:t xml:space="preserve">Threshold: </w:t>
+      </w:r>
+      <w:r>
+        <w:rPr>
+          <w:rFonts w:ascii="Times New Roman" w:hAnsi="Times New Roman" w:cs="Times New Roman"/>
+          <w:noProof/>
+          <w:sz w:val="24"/>
+          <w:szCs w:val="24"/>
+        </w:rPr>
+        <w:t>0.34996</w:t>
+      </w:r>
+      <w:r>
+        <w:rPr>
+          <w:rFonts w:ascii="Times New Roman" w:hAnsi="Times New Roman" w:cs="Times New Roman"/>
+          <w:noProof/>
+          <w:sz w:val="24"/>
+          <w:szCs w:val="24"/>
+        </w:rPr>
+        <w:t xml:space="preserve"> (if percentage of anomalous examples is less than this value then the csv is anomalous)</w:t>
       </w:r>
     </w:p>
     <w:p>
@@ -1804,7 +3350,7 @@
         <w:rPr>
           <w:rFonts w:ascii="var(--jp-code-font-family)" w:hAnsi="var(--jp-code-font-family)"/>
         </w:rPr>
-        <w:t>false positives:  1</w:t>
+        <w:t>true positives:  36</w:t>
       </w:r>
     </w:p>
     <w:p>
@@ -1820,7 +3366,7 @@
         <w:rPr>
           <w:rFonts w:ascii="var(--jp-code-font-family)" w:hAnsi="var(--jp-code-font-family)"/>
         </w:rPr>
-        <w:t>false negatives:  3</w:t>
+        <w:t>false positives:  1</w:t>
       </w:r>
     </w:p>
     <w:p>
@@ -1836,7 +3382,7 @@
         <w:rPr>
           <w:rFonts w:ascii="var(--jp-code-font-family)" w:hAnsi="var(--jp-code-font-family)"/>
         </w:rPr>
-        <w:t>true negatives:  18</w:t>
+        <w:t>false negatives:  3</w:t>
       </w:r>
     </w:p>
     <w:p>
@@ -1852,7 +3398,7 @@
         <w:rPr>
           <w:rFonts w:ascii="var(--jp-code-font-family)" w:hAnsi="var(--jp-code-font-family)"/>
         </w:rPr>
-        <w:t>precision:  0.972972972972973</w:t>
+        <w:t>true negatives:  18</w:t>
       </w:r>
     </w:p>
     <w:p>
@@ -1868,7 +3414,7 @@
         <w:rPr>
           <w:rFonts w:ascii="var(--jp-code-font-family)" w:hAnsi="var(--jp-code-font-family)"/>
         </w:rPr>
-        <w:t>recall:  0.9230769230769231</w:t>
+        <w:t>precision:  0.972972972972973</w:t>
       </w:r>
     </w:p>
     <w:p>
@@ -1884,11 +3430,27 @@
         <w:rPr>
           <w:rFonts w:ascii="var(--jp-code-font-family)" w:hAnsi="var(--jp-code-font-family)"/>
         </w:rPr>
+        <w:t>recall:  0.9230769230769231</w:t>
+      </w:r>
+    </w:p>
+    <w:p>
+      <w:pPr>
+        <w:pStyle w:val="HTMLPreformatted"/>
+        <w:shd w:val="clear" w:color="auto" w:fill="111111"/>
+        <w:wordWrap w:val="0"/>
+        <w:rPr>
+          <w:rFonts w:ascii="var(--jp-code-font-family)" w:hAnsi="var(--jp-code-font-family)"/>
+        </w:rPr>
+      </w:pPr>
+      <w:r>
+        <w:rPr>
+          <w:rFonts w:ascii="var(--jp-code-font-family)" w:hAnsi="var(--jp-code-font-family)"/>
+        </w:rPr>
         <w:t>f1 score:  0.9473684210526315</w:t>
       </w:r>
     </w:p>
     <w:sectPr>
-      <w:headerReference w:type="default" r:id="rId8"/>
+      <w:headerReference w:type="default" r:id="rId10"/>
       <w:pgSz w:w="12240" w:h="15840"/>
       <w:pgMar w:top="1440" w:right="1440" w:bottom="1440" w:left="1440" w:header="720" w:footer="720" w:gutter="0"/>
       <w:cols w:space="720"/>

</xml_diff>